<commit_message>
Seminar1 report nearly completed
</commit_message>
<xml_diff>
--- a/Seminar1/Report_SoundSynthesisOfClarinet.docx
+++ b/Seminar1/Report_SoundSynthesisOfClarinet.docx
@@ -7,15 +7,14 @@
         <w:spacing w:after="0" w:line="240" w:lineRule="auto"/>
         <w:jc w:val="center"/>
         <w:rPr>
-          <w:rFonts w:ascii="Arial" w:eastAsia="Times New Roman" w:hAnsi="Arial" w:cs="Arial"/>
-          <w:sz w:val="24"/>
-          <w:szCs w:val="24"/>
-          <w:lang w:eastAsia="sl-SI"/>
-        </w:rPr>
-      </w:pPr>
-      <w:r>
-        <w:rPr>
-          <w:rFonts w:ascii="Arial" w:eastAsia="Times New Roman" w:hAnsi="Arial" w:cs="Arial"/>
+          <w:rFonts w:eastAsia="Times New Roman" w:cs="Arial"/>
+          <w:szCs w:val="24"/>
+          <w:lang w:eastAsia="sl-SI"/>
+        </w:rPr>
+      </w:pPr>
+      <w:r>
+        <w:rPr>
+          <w:rFonts w:eastAsia="Times New Roman" w:cs="Arial"/>
           <w:b/>
           <w:bCs/>
           <w:noProof/>
@@ -43,7 +42,7 @@
                     </pic:cNvPicPr>
                   </pic:nvPicPr>
                   <pic:blipFill>
-                    <a:blip r:embed="rId4" cstate="print">
+                    <a:blip r:embed="rId6" cstate="print">
                       <a:extLst>
                         <a:ext uri="{28A0092B-C50C-407E-A947-70E740481C1C}">
                           <a14:useLocalDpi xmlns:a14="http://schemas.microsoft.com/office/drawing/2010/main" val="0"/>
@@ -80,7 +79,7 @@
         <w:spacing w:after="240" w:line="240" w:lineRule="auto"/>
         <w:jc w:val="center"/>
         <w:rPr>
-          <w:rFonts w:ascii="Arial" w:hAnsi="Arial" w:cs="Arial"/>
+          <w:rFonts w:cs="Arial"/>
           <w:sz w:val="36"/>
           <w:szCs w:val="36"/>
           <w:shd w:val="clear" w:color="auto" w:fill="FFFFFF"/>
@@ -88,7 +87,7 @@
       </w:pPr>
       <w:r>
         <w:rPr>
-          <w:rFonts w:ascii="Arial" w:hAnsi="Arial" w:cs="Arial"/>
+          <w:rFonts w:cs="Arial"/>
           <w:sz w:val="36"/>
           <w:szCs w:val="36"/>
           <w:shd w:val="clear" w:color="auto" w:fill="FFFFFF"/>
@@ -97,74 +96,73 @@
       </w:r>
       <w:r>
         <w:rPr>
-          <w:rFonts w:ascii="Arial" w:hAnsi="Arial" w:cs="Arial"/>
+          <w:rFonts w:cs="Arial"/>
           <w:sz w:val="36"/>
           <w:szCs w:val="36"/>
           <w:shd w:val="clear" w:color="auto" w:fill="FFFFFF"/>
         </w:rPr>
         <w:br/>
-      </w:r>
-      <w:r>
-        <w:rPr>
-          <w:rFonts w:ascii="Arial" w:hAnsi="Arial" w:cs="Arial"/>
+        <w:t xml:space="preserve"> Faculty of Computer and Information Science</w:t>
+      </w:r>
+      <w:r>
+        <w:rPr>
+          <w:rFonts w:eastAsia="Times New Roman" w:cs="Arial"/>
+          <w:szCs w:val="24"/>
+          <w:lang w:eastAsia="sl-SI"/>
+        </w:rPr>
+        <w:br/>
+      </w:r>
+      <w:r>
+        <w:rPr>
+          <w:rFonts w:eastAsia="Times New Roman" w:cs="Arial"/>
+          <w:szCs w:val="24"/>
+          <w:lang w:eastAsia="sl-SI"/>
+        </w:rPr>
+        <w:br/>
+      </w:r>
+      <w:r>
+        <w:rPr>
+          <w:rFonts w:eastAsia="Times New Roman" w:cs="Arial"/>
+          <w:szCs w:val="24"/>
+          <w:lang w:eastAsia="sl-SI"/>
+        </w:rPr>
+        <w:br/>
+      </w:r>
+      <w:r>
+        <w:rPr>
+          <w:rFonts w:eastAsia="Times New Roman" w:cs="Arial"/>
+          <w:szCs w:val="24"/>
+          <w:lang w:eastAsia="sl-SI"/>
+        </w:rPr>
+        <w:br/>
+      </w:r>
+      <w:r>
+        <w:rPr>
+          <w:rFonts w:eastAsia="Times New Roman" w:cs="Arial"/>
+          <w:szCs w:val="24"/>
+          <w:lang w:eastAsia="sl-SI"/>
+        </w:rPr>
+        <w:br/>
+      </w:r>
+    </w:p>
+    <w:p>
+      <w:pPr>
+        <w:spacing w:after="240" w:line="240" w:lineRule="auto"/>
+        <w:jc w:val="center"/>
+        <w:rPr>
+          <w:rFonts w:cs="Arial"/>
           <w:sz w:val="36"/>
           <w:szCs w:val="36"/>
           <w:shd w:val="clear" w:color="auto" w:fill="FFFFFF"/>
         </w:rPr>
-        <w:t xml:space="preserve"> Faculty of Computer and Information Science</w:t>
-      </w:r>
-      <w:r>
-        <w:rPr>
-          <w:rFonts w:ascii="Arial" w:eastAsia="Times New Roman" w:hAnsi="Arial" w:cs="Arial"/>
-          <w:sz w:val="24"/>
-          <w:szCs w:val="24"/>
-          <w:lang w:eastAsia="sl-SI"/>
-        </w:rPr>
-        <w:br/>
-      </w:r>
-      <w:r>
-        <w:rPr>
-          <w:rFonts w:ascii="Arial" w:eastAsia="Times New Roman" w:hAnsi="Arial" w:cs="Arial"/>
-          <w:sz w:val="24"/>
-          <w:szCs w:val="24"/>
-          <w:lang w:eastAsia="sl-SI"/>
-        </w:rPr>
-        <w:br/>
-      </w:r>
-      <w:r>
-        <w:rPr>
-          <w:rFonts w:ascii="Arial" w:eastAsia="Times New Roman" w:hAnsi="Arial" w:cs="Arial"/>
-          <w:sz w:val="24"/>
-          <w:szCs w:val="24"/>
-          <w:lang w:eastAsia="sl-SI"/>
-        </w:rPr>
-        <w:br/>
-      </w:r>
-      <w:r>
-        <w:rPr>
-          <w:rFonts w:ascii="Arial" w:eastAsia="Times New Roman" w:hAnsi="Arial" w:cs="Arial"/>
-          <w:sz w:val="24"/>
-          <w:szCs w:val="24"/>
-          <w:lang w:eastAsia="sl-SI"/>
-        </w:rPr>
-        <w:br/>
-      </w:r>
-      <w:r>
-        <w:rPr>
-          <w:rFonts w:ascii="Arial" w:eastAsia="Times New Roman" w:hAnsi="Arial" w:cs="Arial"/>
-          <w:sz w:val="24"/>
-          <w:szCs w:val="24"/>
-          <w:lang w:eastAsia="sl-SI"/>
-        </w:rPr>
-        <w:br/>
-      </w:r>
+      </w:pPr>
     </w:p>
     <w:p>
       <w:pPr>
         <w:spacing w:after="240" w:line="240" w:lineRule="auto"/>
         <w:jc w:val="center"/>
         <w:rPr>
-          <w:rFonts w:ascii="Arial" w:hAnsi="Arial" w:cs="Arial"/>
+          <w:rFonts w:cs="Arial"/>
           <w:sz w:val="36"/>
           <w:szCs w:val="36"/>
           <w:shd w:val="clear" w:color="auto" w:fill="FFFFFF"/>
@@ -173,22 +171,10 @@
     </w:p>
     <w:p>
       <w:pPr>
-        <w:spacing w:after="240" w:line="240" w:lineRule="auto"/>
-        <w:jc w:val="center"/>
-        <w:rPr>
-          <w:rFonts w:ascii="Arial" w:hAnsi="Arial" w:cs="Arial"/>
-          <w:sz w:val="36"/>
-          <w:szCs w:val="36"/>
-          <w:shd w:val="clear" w:color="auto" w:fill="FFFFFF"/>
-        </w:rPr>
-      </w:pPr>
-    </w:p>
-    <w:p>
-      <w:pPr>
         <w:spacing w:after="0" w:line="240" w:lineRule="auto"/>
         <w:jc w:val="center"/>
         <w:rPr>
-          <w:rFonts w:ascii="Arial" w:eastAsia="Times New Roman" w:hAnsi="Arial" w:cs="Arial"/>
+          <w:rFonts w:eastAsia="Times New Roman" w:cs="Arial"/>
           <w:sz w:val="40"/>
           <w:szCs w:val="40"/>
           <w:lang w:eastAsia="sl-SI"/>
@@ -196,7 +182,7 @@
       </w:pPr>
       <w:r>
         <w:rPr>
-          <w:rFonts w:ascii="Arial" w:eastAsia="Times New Roman" w:hAnsi="Arial" w:cs="Arial"/>
+          <w:rFonts w:eastAsia="Times New Roman" w:cs="Arial"/>
           <w:b/>
           <w:bCs/>
           <w:color w:val="000000"/>
@@ -212,7 +198,7 @@
         <w:spacing w:after="0" w:line="240" w:lineRule="auto"/>
         <w:jc w:val="center"/>
         <w:rPr>
-          <w:rFonts w:ascii="Arial" w:eastAsia="Times New Roman" w:hAnsi="Arial" w:cs="Arial"/>
+          <w:rFonts w:eastAsia="Times New Roman" w:cs="Arial"/>
           <w:sz w:val="56"/>
           <w:szCs w:val="56"/>
           <w:lang w:eastAsia="sl-SI"/>
@@ -220,7 +206,7 @@
       </w:pPr>
       <w:r>
         <w:rPr>
-          <w:rFonts w:ascii="Arial" w:eastAsia="Times New Roman" w:hAnsi="Arial" w:cs="Arial"/>
+          <w:rFonts w:eastAsia="Times New Roman" w:cs="Arial"/>
           <w:b/>
           <w:bCs/>
           <w:color w:val="000000"/>
@@ -235,16 +221,14 @@
       <w:pPr>
         <w:spacing w:after="240" w:line="240" w:lineRule="auto"/>
         <w:rPr>
-          <w:rFonts w:ascii="Arial" w:eastAsia="Times New Roman" w:hAnsi="Arial" w:cs="Arial"/>
-          <w:sz w:val="24"/>
-          <w:szCs w:val="24"/>
-          <w:lang w:eastAsia="sl-SI"/>
-        </w:rPr>
-      </w:pPr>
-      <w:r>
-        <w:rPr>
-          <w:rFonts w:ascii="Arial" w:eastAsia="Times New Roman" w:hAnsi="Arial" w:cs="Arial"/>
-          <w:sz w:val="24"/>
+          <w:rFonts w:eastAsia="Times New Roman" w:cs="Arial"/>
+          <w:szCs w:val="24"/>
+          <w:lang w:eastAsia="sl-SI"/>
+        </w:rPr>
+      </w:pPr>
+      <w:r>
+        <w:rPr>
+          <w:rFonts w:eastAsia="Times New Roman" w:cs="Arial"/>
           <w:szCs w:val="24"/>
           <w:lang w:eastAsia="sl-SI"/>
         </w:rPr>
@@ -252,8 +236,7 @@
       </w:r>
       <w:r>
         <w:rPr>
-          <w:rFonts w:ascii="Arial" w:eastAsia="Times New Roman" w:hAnsi="Arial" w:cs="Arial"/>
-          <w:sz w:val="24"/>
+          <w:rFonts w:eastAsia="Times New Roman" w:cs="Arial"/>
           <w:szCs w:val="24"/>
           <w:lang w:eastAsia="sl-SI"/>
         </w:rPr>
@@ -261,8 +244,7 @@
       </w:r>
       <w:r>
         <w:rPr>
-          <w:rFonts w:ascii="Arial" w:eastAsia="Times New Roman" w:hAnsi="Arial" w:cs="Arial"/>
-          <w:sz w:val="24"/>
+          <w:rFonts w:eastAsia="Times New Roman" w:cs="Arial"/>
           <w:szCs w:val="24"/>
           <w:lang w:eastAsia="sl-SI"/>
         </w:rPr>
@@ -270,8 +252,7 @@
       </w:r>
       <w:r>
         <w:rPr>
-          <w:rFonts w:ascii="Arial" w:eastAsia="Times New Roman" w:hAnsi="Arial" w:cs="Arial"/>
-          <w:sz w:val="24"/>
+          <w:rFonts w:eastAsia="Times New Roman" w:cs="Arial"/>
           <w:szCs w:val="24"/>
           <w:lang w:eastAsia="sl-SI"/>
         </w:rPr>
@@ -279,8 +260,7 @@
       </w:r>
       <w:r>
         <w:rPr>
-          <w:rFonts w:ascii="Arial" w:eastAsia="Times New Roman" w:hAnsi="Arial" w:cs="Arial"/>
-          <w:sz w:val="24"/>
+          <w:rFonts w:eastAsia="Times New Roman" w:cs="Arial"/>
           <w:szCs w:val="24"/>
           <w:lang w:eastAsia="sl-SI"/>
         </w:rPr>
@@ -288,8 +268,7 @@
       </w:r>
       <w:r>
         <w:rPr>
-          <w:rFonts w:ascii="Arial" w:eastAsia="Times New Roman" w:hAnsi="Arial" w:cs="Arial"/>
-          <w:sz w:val="24"/>
+          <w:rFonts w:eastAsia="Times New Roman" w:cs="Arial"/>
           <w:szCs w:val="24"/>
           <w:lang w:eastAsia="sl-SI"/>
         </w:rPr>
@@ -297,8 +276,7 @@
       </w:r>
       <w:r>
         <w:rPr>
-          <w:rFonts w:ascii="Arial" w:eastAsia="Times New Roman" w:hAnsi="Arial" w:cs="Arial"/>
-          <w:sz w:val="24"/>
+          <w:rFonts w:eastAsia="Times New Roman" w:cs="Arial"/>
           <w:szCs w:val="24"/>
           <w:lang w:eastAsia="sl-SI"/>
         </w:rPr>
@@ -306,8 +284,7 @@
       </w:r>
       <w:r>
         <w:rPr>
-          <w:rFonts w:ascii="Arial" w:eastAsia="Times New Roman" w:hAnsi="Arial" w:cs="Arial"/>
-          <w:sz w:val="24"/>
+          <w:rFonts w:eastAsia="Times New Roman" w:cs="Arial"/>
           <w:szCs w:val="24"/>
           <w:lang w:eastAsia="sl-SI"/>
         </w:rPr>
@@ -318,8 +295,7 @@
       <w:pPr>
         <w:spacing w:after="240" w:line="240" w:lineRule="auto"/>
         <w:rPr>
-          <w:rFonts w:ascii="Arial" w:eastAsia="Times New Roman" w:hAnsi="Arial" w:cs="Arial"/>
-          <w:sz w:val="24"/>
+          <w:rFonts w:eastAsia="Times New Roman" w:cs="Arial"/>
           <w:szCs w:val="24"/>
           <w:lang w:eastAsia="sl-SI"/>
         </w:rPr>
@@ -329,8 +305,7 @@
       <w:pPr>
         <w:spacing w:after="240" w:line="240" w:lineRule="auto"/>
         <w:rPr>
-          <w:rFonts w:ascii="Arial" w:eastAsia="Times New Roman" w:hAnsi="Arial" w:cs="Arial"/>
-          <w:sz w:val="24"/>
+          <w:rFonts w:eastAsia="Times New Roman" w:cs="Arial"/>
           <w:szCs w:val="24"/>
           <w:lang w:eastAsia="sl-SI"/>
         </w:rPr>
@@ -340,8 +315,7 @@
       <w:pPr>
         <w:spacing w:after="240" w:line="240" w:lineRule="auto"/>
         <w:rPr>
-          <w:rFonts w:ascii="Arial" w:eastAsia="Times New Roman" w:hAnsi="Arial" w:cs="Arial"/>
-          <w:sz w:val="24"/>
+          <w:rFonts w:eastAsia="Times New Roman" w:cs="Arial"/>
           <w:szCs w:val="24"/>
           <w:lang w:eastAsia="sl-SI"/>
         </w:rPr>
@@ -351,8 +325,7 @@
       <w:pPr>
         <w:spacing w:after="240" w:line="240" w:lineRule="auto"/>
         <w:rPr>
-          <w:rFonts w:ascii="Arial" w:eastAsia="Times New Roman" w:hAnsi="Arial" w:cs="Arial"/>
-          <w:sz w:val="24"/>
+          <w:rFonts w:eastAsia="Times New Roman" w:cs="Arial"/>
           <w:szCs w:val="24"/>
           <w:lang w:eastAsia="sl-SI"/>
         </w:rPr>
@@ -362,8 +335,7 @@
       <w:pPr>
         <w:spacing w:after="240" w:line="240" w:lineRule="auto"/>
         <w:rPr>
-          <w:rFonts w:ascii="Arial" w:eastAsia="Times New Roman" w:hAnsi="Arial" w:cs="Arial"/>
-          <w:sz w:val="24"/>
+          <w:rFonts w:eastAsia="Times New Roman" w:cs="Arial"/>
           <w:szCs w:val="24"/>
           <w:lang w:eastAsia="sl-SI"/>
         </w:rPr>
@@ -373,8 +345,7 @@
       <w:pPr>
         <w:spacing w:after="240" w:line="240" w:lineRule="auto"/>
         <w:rPr>
-          <w:rFonts w:ascii="Arial" w:eastAsia="Times New Roman" w:hAnsi="Arial" w:cs="Arial"/>
-          <w:sz w:val="24"/>
+          <w:rFonts w:eastAsia="Times New Roman" w:cs="Arial"/>
           <w:szCs w:val="24"/>
           <w:lang w:eastAsia="sl-SI"/>
         </w:rPr>
@@ -384,19 +355,17 @@
       <w:pPr>
         <w:spacing w:after="0" w:line="240" w:lineRule="auto"/>
         <w:rPr>
-          <w:rFonts w:ascii="Arial" w:eastAsia="Times New Roman" w:hAnsi="Arial" w:cs="Arial"/>
-          <w:sz w:val="24"/>
-          <w:szCs w:val="24"/>
-          <w:lang w:eastAsia="sl-SI"/>
-        </w:rPr>
-      </w:pPr>
-      <w:r>
-        <w:rPr>
-          <w:rFonts w:ascii="Arial" w:eastAsia="Times New Roman" w:hAnsi="Arial" w:cs="Arial"/>
+          <w:rFonts w:eastAsia="Times New Roman" w:cs="Arial"/>
+          <w:szCs w:val="24"/>
+          <w:lang w:eastAsia="sl-SI"/>
+        </w:rPr>
+      </w:pPr>
+      <w:r>
+        <w:rPr>
+          <w:rFonts w:eastAsia="Times New Roman" w:cs="Arial"/>
           <w:b/>
           <w:bCs/>
           <w:color w:val="000000"/>
-          <w:sz w:val="24"/>
           <w:szCs w:val="24"/>
           <w:lang w:eastAsia="sl-SI"/>
         </w:rPr>
@@ -404,10 +373,9 @@
       </w:r>
       <w:r>
         <w:rPr>
-          <w:rFonts w:ascii="Arial" w:eastAsia="Times New Roman" w:hAnsi="Arial" w:cs="Arial"/>
+          <w:rFonts w:eastAsia="Times New Roman" w:cs="Arial"/>
           <w:bCs/>
           <w:color w:val="000000"/>
-          <w:sz w:val="24"/>
           <w:szCs w:val="24"/>
           <w:lang w:eastAsia="sl-SI"/>
         </w:rPr>
@@ -415,11 +383,10 @@
       </w:r>
       <w:r>
         <w:rPr>
-          <w:rFonts w:ascii="Arial" w:eastAsia="Times New Roman" w:hAnsi="Arial" w:cs="Arial"/>
+          <w:rFonts w:eastAsia="Times New Roman" w:cs="Arial"/>
           <w:b/>
           <w:bCs/>
           <w:color w:val="000000"/>
-          <w:sz w:val="24"/>
           <w:szCs w:val="24"/>
           <w:lang w:eastAsia="sl-SI"/>
         </w:rPr>
@@ -427,9 +394,8 @@
       </w:r>
       <w:r>
         <w:rPr>
-          <w:rFonts w:ascii="Arial" w:eastAsia="Times New Roman" w:hAnsi="Arial" w:cs="Arial"/>
+          <w:rFonts w:eastAsia="Times New Roman" w:cs="Arial"/>
           <w:color w:val="000000"/>
-          <w:sz w:val="24"/>
           <w:szCs w:val="24"/>
           <w:lang w:eastAsia="sl-SI"/>
         </w:rPr>
@@ -437,9 +403,8 @@
       </w:r>
       <w:r>
         <w:rPr>
-          <w:rFonts w:ascii="Arial" w:eastAsia="Times New Roman" w:hAnsi="Arial" w:cs="Arial"/>
+          <w:rFonts w:eastAsia="Times New Roman" w:cs="Arial"/>
           <w:color w:val="000000"/>
-          <w:sz w:val="24"/>
           <w:szCs w:val="24"/>
           <w:lang w:eastAsia="sl-SI"/>
         </w:rPr>
@@ -447,9 +412,8 @@
       </w:r>
       <w:r>
         <w:rPr>
-          <w:rFonts w:ascii="Arial" w:eastAsia="Times New Roman" w:hAnsi="Arial" w:cs="Arial"/>
+          <w:rFonts w:eastAsia="Times New Roman" w:cs="Arial"/>
           <w:color w:val="000000"/>
-          <w:sz w:val="24"/>
           <w:szCs w:val="24"/>
           <w:lang w:eastAsia="sl-SI"/>
         </w:rPr>
@@ -457,9 +421,8 @@
       </w:r>
       <w:r>
         <w:rPr>
-          <w:rFonts w:ascii="Arial" w:eastAsia="Times New Roman" w:hAnsi="Arial" w:cs="Arial"/>
+          <w:rFonts w:eastAsia="Times New Roman" w:cs="Arial"/>
           <w:color w:val="000000"/>
-          <w:sz w:val="24"/>
           <w:szCs w:val="24"/>
           <w:lang w:eastAsia="sl-SI"/>
         </w:rPr>
@@ -467,9 +430,8 @@
       </w:r>
       <w:r>
         <w:rPr>
-          <w:rFonts w:ascii="Arial" w:eastAsia="Times New Roman" w:hAnsi="Arial" w:cs="Arial"/>
+          <w:rFonts w:eastAsia="Times New Roman" w:cs="Arial"/>
           <w:color w:val="000000"/>
-          <w:sz w:val="24"/>
           <w:szCs w:val="24"/>
           <w:lang w:eastAsia="sl-SI"/>
         </w:rPr>
@@ -477,9 +439,8 @@
       </w:r>
       <w:r>
         <w:rPr>
-          <w:rFonts w:ascii="Arial" w:eastAsia="Times New Roman" w:hAnsi="Arial" w:cs="Arial"/>
+          <w:rFonts w:eastAsia="Times New Roman" w:cs="Arial"/>
           <w:color w:val="000000"/>
-          <w:sz w:val="24"/>
           <w:szCs w:val="24"/>
           <w:lang w:eastAsia="sl-SI"/>
         </w:rPr>
@@ -490,19 +451,17 @@
       <w:pPr>
         <w:spacing w:after="0" w:line="240" w:lineRule="auto"/>
         <w:rPr>
-          <w:rFonts w:ascii="Arial" w:eastAsia="Times New Roman" w:hAnsi="Arial" w:cs="Arial"/>
-          <w:sz w:val="24"/>
-          <w:szCs w:val="24"/>
-          <w:lang w:eastAsia="sl-SI"/>
-        </w:rPr>
-      </w:pPr>
-      <w:r>
-        <w:rPr>
-          <w:rFonts w:ascii="Arial" w:eastAsia="Times New Roman" w:hAnsi="Arial" w:cs="Arial"/>
+          <w:rFonts w:eastAsia="Times New Roman" w:cs="Arial"/>
+          <w:szCs w:val="24"/>
+          <w:lang w:eastAsia="sl-SI"/>
+        </w:rPr>
+      </w:pPr>
+      <w:r>
+        <w:rPr>
+          <w:rFonts w:eastAsia="Times New Roman" w:cs="Arial"/>
           <w:b/>
           <w:bCs/>
           <w:color w:val="000000"/>
-          <w:sz w:val="24"/>
           <w:szCs w:val="24"/>
           <w:lang w:eastAsia="sl-SI"/>
         </w:rPr>
@@ -510,11 +469,10 @@
       </w:r>
       <w:r>
         <w:rPr>
-          <w:rFonts w:ascii="Arial" w:eastAsia="Times New Roman" w:hAnsi="Arial" w:cs="Arial"/>
+          <w:rFonts w:eastAsia="Times New Roman" w:cs="Arial"/>
           <w:b/>
           <w:bCs/>
           <w:color w:val="000000"/>
-          <w:sz w:val="24"/>
           <w:szCs w:val="24"/>
           <w:lang w:eastAsia="sl-SI"/>
         </w:rPr>
@@ -522,52 +480,1338 @@
       </w:r>
       <w:r>
         <w:rPr>
-          <w:rFonts w:ascii="Arial" w:eastAsia="Times New Roman" w:hAnsi="Arial" w:cs="Arial"/>
+          <w:rFonts w:eastAsia="Times New Roman" w:cs="Arial"/>
           <w:b/>
           <w:bCs/>
           <w:color w:val="000000"/>
+          <w:szCs w:val="24"/>
+          <w:lang w:eastAsia="sl-SI"/>
+        </w:rPr>
+        <w:t>:</w:t>
+      </w:r>
+      <w:r>
+        <w:rPr>
+          <w:rFonts w:eastAsia="Times New Roman" w:cs="Arial"/>
+          <w:szCs w:val="24"/>
+          <w:lang w:eastAsia="sl-SI"/>
+        </w:rPr>
+        <w:t xml:space="preserve">  </w:t>
+      </w:r>
+      <w:r>
+        <w:rPr>
+          <w:rFonts w:eastAsia="Times New Roman" w:cs="Arial"/>
+          <w:color w:val="000000"/>
+          <w:szCs w:val="24"/>
+          <w:lang w:eastAsia="sl-SI"/>
+        </w:rPr>
+        <w:t>Timotej Tim Rus, 63180256</w:t>
+      </w:r>
+    </w:p>
+    <w:p>
+      <w:pPr>
+        <w:rPr>
+          <w:rFonts w:cs="Arial"/>
+        </w:rPr>
+      </w:pPr>
+    </w:p>
+    <w:p>
+      <w:pPr>
+        <w:rPr>
+          <w:sz w:val="32"/>
+          <w:szCs w:val="32"/>
+        </w:rPr>
+      </w:pPr>
+      <w:r>
+        <w:rPr>
+          <w:sz w:val="32"/>
+          <w:szCs w:val="32"/>
+        </w:rPr>
+        <w:lastRenderedPageBreak/>
+        <w:t>Table of Contents</w:t>
+      </w:r>
+    </w:p>
+    <w:sdt>
+      <w:sdtPr>
+        <w:id w:val="-1368142563"/>
+        <w:docPartObj>
+          <w:docPartGallery w:val="Table of Contents"/>
+          <w:docPartUnique/>
+        </w:docPartObj>
+      </w:sdtPr>
+      <w:sdtEndPr>
+        <w:rPr>
+          <w:rFonts w:ascii="Arial" w:eastAsiaTheme="minorHAnsi" w:hAnsi="Arial" w:cstheme="minorBidi"/>
+          <w:b/>
+          <w:bCs/>
+          <w:noProof/>
+          <w:color w:val="auto"/>
           <w:sz w:val="24"/>
-          <w:szCs w:val="24"/>
-          <w:lang w:eastAsia="sl-SI"/>
-        </w:rPr>
-        <w:t>:</w:t>
-      </w:r>
-      <w:r>
-        <w:rPr>
-          <w:rFonts w:ascii="Arial" w:eastAsia="Times New Roman" w:hAnsi="Arial" w:cs="Arial"/>
-          <w:sz w:val="24"/>
-          <w:szCs w:val="24"/>
-          <w:lang w:eastAsia="sl-SI"/>
-        </w:rPr>
+          <w:szCs w:val="22"/>
+          <w:lang w:val="sl-SI"/>
+        </w:rPr>
+      </w:sdtEndPr>
+      <w:sdtContent>
+        <w:p>
+          <w:pPr>
+            <w:pStyle w:val="TOCHeading"/>
+          </w:pPr>
+        </w:p>
+        <w:p>
+          <w:pPr>
+            <w:pStyle w:val="TOC1"/>
+            <w:tabs>
+              <w:tab w:val="left" w:pos="440"/>
+              <w:tab w:val="right" w:leader="dot" w:pos="9062"/>
+            </w:tabs>
+            <w:rPr>
+              <w:noProof/>
+            </w:rPr>
+          </w:pPr>
+          <w:r>
+            <w:fldChar w:fldCharType="begin"/>
+          </w:r>
+          <w:r>
+            <w:instrText xml:space="preserve"> TOC \o "1-3" \h \z \u </w:instrText>
+          </w:r>
+          <w:r>
+            <w:fldChar w:fldCharType="separate"/>
+          </w:r>
+          <w:hyperlink w:anchor="_Toc58753571" w:history="1">
+            <w:r>
+              <w:rPr>
+                <w:rStyle w:val="Hyperlink"/>
+                <w:noProof/>
+              </w:rPr>
+              <w:t>1.</w:t>
+            </w:r>
+            <w:r>
+              <w:rPr>
+                <w:noProof/>
+              </w:rPr>
+              <w:tab/>
+            </w:r>
+            <w:r>
+              <w:rPr>
+                <w:rStyle w:val="Hyperlink"/>
+                <w:noProof/>
+              </w:rPr>
+              <w:t>Introduction</w:t>
+            </w:r>
+            <w:r>
+              <w:rPr>
+                <w:noProof/>
+                <w:webHidden/>
+              </w:rPr>
+              <w:tab/>
+            </w:r>
+            <w:r>
+              <w:rPr>
+                <w:noProof/>
+                <w:webHidden/>
+              </w:rPr>
+              <w:fldChar w:fldCharType="begin"/>
+            </w:r>
+            <w:r>
+              <w:rPr>
+                <w:noProof/>
+                <w:webHidden/>
+              </w:rPr>
+              <w:instrText xml:space="preserve"> PAGEREF _Toc58753571 \h </w:instrText>
+            </w:r>
+            <w:r>
+              <w:rPr>
+                <w:noProof/>
+                <w:webHidden/>
+              </w:rPr>
+            </w:r>
+            <w:r>
+              <w:rPr>
+                <w:noProof/>
+                <w:webHidden/>
+              </w:rPr>
+              <w:fldChar w:fldCharType="separate"/>
+            </w:r>
+            <w:r>
+              <w:rPr>
+                <w:noProof/>
+                <w:webHidden/>
+              </w:rPr>
+              <w:t>3</w:t>
+            </w:r>
+            <w:r>
+              <w:rPr>
+                <w:noProof/>
+                <w:webHidden/>
+              </w:rPr>
+              <w:fldChar w:fldCharType="end"/>
+            </w:r>
+          </w:hyperlink>
+        </w:p>
+        <w:p>
+          <w:pPr>
+            <w:pStyle w:val="TOC1"/>
+            <w:tabs>
+              <w:tab w:val="left" w:pos="440"/>
+              <w:tab w:val="right" w:leader="dot" w:pos="9062"/>
+            </w:tabs>
+            <w:rPr>
+              <w:noProof/>
+            </w:rPr>
+          </w:pPr>
+          <w:hyperlink w:anchor="_Toc58753572" w:history="1">
+            <w:r>
+              <w:rPr>
+                <w:rStyle w:val="Hyperlink"/>
+                <w:noProof/>
+              </w:rPr>
+              <w:t>2.</w:t>
+            </w:r>
+            <w:r>
+              <w:rPr>
+                <w:noProof/>
+              </w:rPr>
+              <w:tab/>
+            </w:r>
+            <w:r>
+              <w:rPr>
+                <w:rStyle w:val="Hyperlink"/>
+                <w:noProof/>
+              </w:rPr>
+              <w:t>Method</w:t>
+            </w:r>
+            <w:r>
+              <w:rPr>
+                <w:noProof/>
+                <w:webHidden/>
+              </w:rPr>
+              <w:tab/>
+            </w:r>
+            <w:r>
+              <w:rPr>
+                <w:noProof/>
+                <w:webHidden/>
+              </w:rPr>
+              <w:fldChar w:fldCharType="begin"/>
+            </w:r>
+            <w:r>
+              <w:rPr>
+                <w:noProof/>
+                <w:webHidden/>
+              </w:rPr>
+              <w:instrText xml:space="preserve"> PAGEREF _Toc58753572 \h </w:instrText>
+            </w:r>
+            <w:r>
+              <w:rPr>
+                <w:noProof/>
+                <w:webHidden/>
+              </w:rPr>
+            </w:r>
+            <w:r>
+              <w:rPr>
+                <w:noProof/>
+                <w:webHidden/>
+              </w:rPr>
+              <w:fldChar w:fldCharType="separate"/>
+            </w:r>
+            <w:r>
+              <w:rPr>
+                <w:noProof/>
+                <w:webHidden/>
+              </w:rPr>
+              <w:t>4</w:t>
+            </w:r>
+            <w:r>
+              <w:rPr>
+                <w:noProof/>
+                <w:webHidden/>
+              </w:rPr>
+              <w:fldChar w:fldCharType="end"/>
+            </w:r>
+          </w:hyperlink>
+        </w:p>
+        <w:p>
+          <w:pPr>
+            <w:pStyle w:val="TOC1"/>
+            <w:tabs>
+              <w:tab w:val="left" w:pos="440"/>
+              <w:tab w:val="right" w:leader="dot" w:pos="9062"/>
+            </w:tabs>
+            <w:rPr>
+              <w:noProof/>
+            </w:rPr>
+          </w:pPr>
+          <w:hyperlink w:anchor="_Toc58753573" w:history="1">
+            <w:r>
+              <w:rPr>
+                <w:rStyle w:val="Hyperlink"/>
+                <w:noProof/>
+              </w:rPr>
+              <w:t>3.</w:t>
+            </w:r>
+            <w:r>
+              <w:rPr>
+                <w:noProof/>
+              </w:rPr>
+              <w:tab/>
+            </w:r>
+            <w:r>
+              <w:rPr>
+                <w:rStyle w:val="Hyperlink"/>
+                <w:noProof/>
+              </w:rPr>
+              <w:t>Result</w:t>
+            </w:r>
+            <w:r>
+              <w:rPr>
+                <w:noProof/>
+                <w:webHidden/>
+              </w:rPr>
+              <w:tab/>
+            </w:r>
+            <w:r>
+              <w:rPr>
+                <w:noProof/>
+                <w:webHidden/>
+              </w:rPr>
+              <w:fldChar w:fldCharType="begin"/>
+            </w:r>
+            <w:r>
+              <w:rPr>
+                <w:noProof/>
+                <w:webHidden/>
+              </w:rPr>
+              <w:instrText xml:space="preserve"> PAGEREF _Toc58753573 \h </w:instrText>
+            </w:r>
+            <w:r>
+              <w:rPr>
+                <w:noProof/>
+                <w:webHidden/>
+              </w:rPr>
+            </w:r>
+            <w:r>
+              <w:rPr>
+                <w:noProof/>
+                <w:webHidden/>
+              </w:rPr>
+              <w:fldChar w:fldCharType="separate"/>
+            </w:r>
+            <w:r>
+              <w:rPr>
+                <w:noProof/>
+                <w:webHidden/>
+              </w:rPr>
+              <w:t>5</w:t>
+            </w:r>
+            <w:r>
+              <w:rPr>
+                <w:noProof/>
+                <w:webHidden/>
+              </w:rPr>
+              <w:fldChar w:fldCharType="end"/>
+            </w:r>
+          </w:hyperlink>
+        </w:p>
+        <w:p>
+          <w:pPr>
+            <w:pStyle w:val="TOC1"/>
+            <w:tabs>
+              <w:tab w:val="left" w:pos="440"/>
+              <w:tab w:val="right" w:leader="dot" w:pos="9062"/>
+            </w:tabs>
+            <w:rPr>
+              <w:noProof/>
+            </w:rPr>
+          </w:pPr>
+          <w:hyperlink w:anchor="_Toc58753574" w:history="1">
+            <w:r>
+              <w:rPr>
+                <w:rStyle w:val="Hyperlink"/>
+                <w:noProof/>
+              </w:rPr>
+              <w:t>4.</w:t>
+            </w:r>
+            <w:r>
+              <w:rPr>
+                <w:noProof/>
+              </w:rPr>
+              <w:tab/>
+            </w:r>
+            <w:r>
+              <w:rPr>
+                <w:rStyle w:val="Hyperlink"/>
+                <w:noProof/>
+              </w:rPr>
+              <w:t>Discussion</w:t>
+            </w:r>
+            <w:r>
+              <w:rPr>
+                <w:noProof/>
+                <w:webHidden/>
+              </w:rPr>
+              <w:tab/>
+            </w:r>
+            <w:r>
+              <w:rPr>
+                <w:noProof/>
+                <w:webHidden/>
+              </w:rPr>
+              <w:fldChar w:fldCharType="begin"/>
+            </w:r>
+            <w:r>
+              <w:rPr>
+                <w:noProof/>
+                <w:webHidden/>
+              </w:rPr>
+              <w:instrText xml:space="preserve"> PAGEREF _Toc58753574 \h </w:instrText>
+            </w:r>
+            <w:r>
+              <w:rPr>
+                <w:noProof/>
+                <w:webHidden/>
+              </w:rPr>
+            </w:r>
+            <w:r>
+              <w:rPr>
+                <w:noProof/>
+                <w:webHidden/>
+              </w:rPr>
+              <w:fldChar w:fldCharType="separate"/>
+            </w:r>
+            <w:r>
+              <w:rPr>
+                <w:noProof/>
+                <w:webHidden/>
+              </w:rPr>
+              <w:t>6</w:t>
+            </w:r>
+            <w:r>
+              <w:rPr>
+                <w:noProof/>
+                <w:webHidden/>
+              </w:rPr>
+              <w:fldChar w:fldCharType="end"/>
+            </w:r>
+          </w:hyperlink>
+        </w:p>
+        <w:p>
+          <w:r>
+            <w:rPr>
+              <w:b/>
+              <w:bCs/>
+              <w:noProof/>
+            </w:rPr>
+            <w:fldChar w:fldCharType="end"/>
+          </w:r>
+        </w:p>
+      </w:sdtContent>
+    </w:sdt>
+    <w:p/>
+    <w:p>
+      <w:pPr>
+        <w:rPr>
+          <w:rFonts w:cs="Arial"/>
+        </w:rPr>
+      </w:pPr>
+    </w:p>
+    <w:p>
+      <w:pPr>
+        <w:rPr>
+          <w:rFonts w:cs="Arial"/>
+        </w:rPr>
+      </w:pPr>
+    </w:p>
+    <w:p>
+      <w:pPr>
+        <w:rPr>
+          <w:rFonts w:cs="Arial"/>
+        </w:rPr>
+      </w:pPr>
+    </w:p>
+    <w:p>
+      <w:pPr>
+        <w:rPr>
+          <w:rFonts w:cs="Arial"/>
+        </w:rPr>
+      </w:pPr>
+    </w:p>
+    <w:p>
+      <w:pPr>
+        <w:rPr>
+          <w:rFonts w:cs="Arial"/>
+        </w:rPr>
+      </w:pPr>
+    </w:p>
+    <w:p>
+      <w:pPr>
+        <w:rPr>
+          <w:rFonts w:cs="Arial"/>
+        </w:rPr>
+      </w:pPr>
+    </w:p>
+    <w:p>
+      <w:pPr>
+        <w:rPr>
+          <w:rFonts w:cs="Arial"/>
+        </w:rPr>
+      </w:pPr>
+    </w:p>
+    <w:p>
+      <w:pPr>
+        <w:rPr>
+          <w:rFonts w:cs="Arial"/>
+        </w:rPr>
+      </w:pPr>
+    </w:p>
+    <w:p>
+      <w:pPr>
+        <w:rPr>
+          <w:rFonts w:cs="Arial"/>
+        </w:rPr>
+      </w:pPr>
+    </w:p>
+    <w:p>
+      <w:pPr>
+        <w:rPr>
+          <w:rFonts w:cs="Arial"/>
+        </w:rPr>
+      </w:pPr>
+    </w:p>
+    <w:p>
+      <w:pPr>
+        <w:rPr>
+          <w:rFonts w:cs="Arial"/>
+        </w:rPr>
+      </w:pPr>
+    </w:p>
+    <w:p>
+      <w:pPr>
+        <w:rPr>
+          <w:rFonts w:cs="Arial"/>
+        </w:rPr>
+      </w:pPr>
+    </w:p>
+    <w:p>
+      <w:pPr>
+        <w:rPr>
+          <w:rFonts w:cs="Arial"/>
+        </w:rPr>
+      </w:pPr>
+    </w:p>
+    <w:p>
+      <w:pPr>
+        <w:rPr>
+          <w:rFonts w:cs="Arial"/>
+        </w:rPr>
+      </w:pPr>
+    </w:p>
+    <w:p>
+      <w:pPr>
+        <w:rPr>
+          <w:rFonts w:cs="Arial"/>
+        </w:rPr>
+      </w:pPr>
+    </w:p>
+    <w:p>
+      <w:pPr>
+        <w:rPr>
+          <w:rFonts w:cs="Arial"/>
+        </w:rPr>
+      </w:pPr>
+    </w:p>
+    <w:p>
+      <w:pPr>
+        <w:rPr>
+          <w:rFonts w:cs="Arial"/>
+        </w:rPr>
+      </w:pPr>
+    </w:p>
+    <w:p>
+      <w:pPr>
+        <w:rPr>
+          <w:rFonts w:cs="Arial"/>
+        </w:rPr>
+      </w:pPr>
+    </w:p>
+    <w:p>
+      <w:pPr>
+        <w:rPr>
+          <w:rFonts w:cs="Arial"/>
+        </w:rPr>
+      </w:pPr>
+    </w:p>
+    <w:p>
+      <w:pPr>
+        <w:rPr>
+          <w:rFonts w:cs="Arial"/>
+        </w:rPr>
+      </w:pPr>
+    </w:p>
+    <w:p>
+      <w:pPr>
+        <w:rPr>
+          <w:rFonts w:cs="Arial"/>
+        </w:rPr>
+      </w:pPr>
+    </w:p>
+    <w:p>
+      <w:pPr>
+        <w:rPr>
+          <w:rFonts w:cs="Arial"/>
+        </w:rPr>
+      </w:pPr>
+    </w:p>
+    <w:p>
+      <w:pPr>
+        <w:rPr>
+          <w:rFonts w:cs="Arial"/>
+        </w:rPr>
+      </w:pPr>
+    </w:p>
+    <w:p>
+      <w:pPr>
+        <w:pStyle w:val="Heading1"/>
+      </w:pPr>
+      <w:bookmarkStart w:id="0" w:name="_Toc58753571"/>
+      <w:r>
+        <w:lastRenderedPageBreak/>
+        <w:t>Introduction</w:t>
+      </w:r>
+      <w:bookmarkEnd w:id="0"/>
+    </w:p>
+    <w:p/>
+    <w:p>
+      <w:r>
+        <w:rPr>
+          <w:b/>
+        </w:rPr>
+        <w:t>How does clarinet work?</w:t>
+      </w:r>
+    </w:p>
+    <w:p>
+      <w:pPr>
+        <w:jc w:val="both"/>
+      </w:pPr>
+      <w:r>
+        <w:t>The clarinet is a single reed instrument. Made from wood, the clarinet produces a fluid sound when air is blown between a single reed and the mouthpiece. By pressing metal keys with the fingers of both hands, the player has the ability to play many different notes very quickly. The clarinet can play in the low register, where the notes are rich and full. It can play in the middle register. It can also play in the high register.</w:t>
+      </w:r>
+    </w:p>
+    <w:p>
+      <w:pPr>
+        <w:jc w:val="both"/>
+      </w:pPr>
+      <w:r>
+        <w:t>Sound on a woodwind instrument comes from a vibrating column of air inside the instrument. The player makes this column of air vibrate in one of three ways: as air is blown across the top of an instrument (like the flute), across a single reed (like the clarinet), or across two reeds (like the oboe).</w:t>
+      </w:r>
+    </w:p>
+    <w:p>
+      <w:pPr>
+        <w:jc w:val="both"/>
+      </w:pPr>
+    </w:p>
+    <w:p>
+      <w:pPr>
+        <w:jc w:val="both"/>
+      </w:pPr>
+    </w:p>
+    <w:p>
+      <w:pPr>
+        <w:jc w:val="both"/>
+        <w:rPr>
+          <w:b/>
+        </w:rPr>
+      </w:pPr>
+    </w:p>
+    <w:p>
+      <w:pPr>
+        <w:jc w:val="both"/>
+        <w:rPr>
+          <w:b/>
+        </w:rPr>
+      </w:pPr>
+    </w:p>
+    <w:p/>
+    <w:p/>
+    <w:p/>
+    <w:p/>
+    <w:p/>
+    <w:p/>
+    <w:p/>
+    <w:p/>
+    <w:p/>
+    <w:p/>
+    <w:p/>
+    <w:p/>
+    <w:p/>
+    <w:p/>
+    <w:p/>
+    <w:p/>
+    <w:p/>
+    <w:p>
+      <w:pPr>
+        <w:pStyle w:val="Heading1"/>
+      </w:pPr>
+      <w:bookmarkStart w:id="1" w:name="_Toc58753572"/>
+      <w:r>
+        <w:lastRenderedPageBreak/>
+        <w:t>Method</w:t>
+      </w:r>
+      <w:bookmarkEnd w:id="1"/>
+    </w:p>
+    <w:p>
+      <w:pPr>
+        <w:rPr>
+          <w:u w:val="single"/>
+        </w:rPr>
+      </w:pPr>
+      <w:r>
+        <w:br/>
+      </w:r>
+      <w:r>
+        <w:rPr>
+          <w:u w:val="single"/>
+        </w:rPr>
+        <w:t>Task1:</w:t>
+      </w:r>
+    </w:p>
+    <w:p>
+      <w:pPr>
+        <w:jc w:val="both"/>
+      </w:pPr>
+      <w:r>
+        <w:t xml:space="preserve">For first task I </w:t>
+      </w:r>
+      <w:r>
+        <w:t>wrote</w:t>
+      </w:r>
+      <w:r>
+        <w:t xml:space="preserve"> a function that loops through list and checks if the length of note is equals to 0.25 or 0.5. This is how I determined the length on note for example: if the len in list is 0.25, I used the formula from the instructions (w = 2 * pi + F0/Fs) and set n = 0:1999 (which is ¼ of Fs), after that I added result of function note(w, n) to my list </w:t>
+      </w:r>
+      <w:r>
+        <w:t>toPlay.</w:t>
+      </w:r>
+    </w:p>
+    <w:p>
+      <w:pPr>
+        <w:jc w:val="center"/>
+      </w:pPr>
+      <w:r>
+        <w:br/>
+      </w:r>
+      <w:r>
+        <w:drawing>
+          <wp:inline distT="0" distB="0" distL="0" distR="0" wp14:anchorId="4A93141A" wp14:editId="7D2A4927">
+            <wp:extent cx="2895600" cy="2114665"/>
+            <wp:effectExtent l="0" t="0" r="0" b="0"/>
+            <wp:docPr id="4" name="Picture 4"/>
+            <wp:cNvGraphicFramePr>
+              <a:graphicFrameLocks xmlns:a="http://schemas.openxmlformats.org/drawingml/2006/main" noChangeAspect="1"/>
+            </wp:cNvGraphicFramePr>
+            <a:graphic xmlns:a="http://schemas.openxmlformats.org/drawingml/2006/main">
+              <a:graphicData uri="http://schemas.openxmlformats.org/drawingml/2006/picture">
+                <pic:pic xmlns:pic="http://schemas.openxmlformats.org/drawingml/2006/picture">
+                  <pic:nvPicPr>
+                    <pic:cNvPr id="1" name=""/>
+                    <pic:cNvPicPr/>
+                  </pic:nvPicPr>
+                  <pic:blipFill>
+                    <a:blip r:embed="rId7"/>
+                    <a:stretch>
+                      <a:fillRect/>
+                    </a:stretch>
+                  </pic:blipFill>
+                  <pic:spPr>
+                    <a:xfrm>
+                      <a:off x="0" y="0"/>
+                      <a:ext cx="2906313" cy="2122488"/>
+                    </a:xfrm>
+                    <a:prstGeom prst="rect">
+                      <a:avLst/>
+                    </a:prstGeom>
+                  </pic:spPr>
+                </pic:pic>
+              </a:graphicData>
+            </a:graphic>
+          </wp:inline>
+        </w:drawing>
+      </w:r>
+    </w:p>
+    <w:p>
+      <w:pPr>
+        <w:jc w:val="both"/>
+      </w:pPr>
+      <w:r>
+        <w:t>After that I set values for Attack, Decay, Sustain and Release with linspace (generates linearly spaced vector) and save them to values list.</w:t>
+      </w:r>
+    </w:p>
+    <w:p>
+      <w:pPr>
+        <w:jc w:val="center"/>
+      </w:pPr>
+      <w:r>
+        <w:br/>
+      </w:r>
+      <w:r>
+        <w:drawing>
+          <wp:inline distT="0" distB="0" distL="0" distR="0" wp14:anchorId="67F66985" wp14:editId="035E7575">
+            <wp:extent cx="5939255" cy="1267460"/>
+            <wp:effectExtent l="0" t="0" r="4445" b="8890"/>
+            <wp:docPr id="3" name="Picture 3"/>
+            <wp:cNvGraphicFramePr>
+              <a:graphicFrameLocks xmlns:a="http://schemas.openxmlformats.org/drawingml/2006/main" noChangeAspect="1"/>
+            </wp:cNvGraphicFramePr>
+            <a:graphic xmlns:a="http://schemas.openxmlformats.org/drawingml/2006/main">
+              <a:graphicData uri="http://schemas.openxmlformats.org/drawingml/2006/picture">
+                <pic:pic xmlns:pic="http://schemas.openxmlformats.org/drawingml/2006/picture">
+                  <pic:nvPicPr>
+                    <pic:cNvPr id="1" name=""/>
+                    <pic:cNvPicPr/>
+                  </pic:nvPicPr>
+                  <pic:blipFill>
+                    <a:blip r:embed="rId8"/>
+                    <a:stretch>
+                      <a:fillRect/>
+                    </a:stretch>
+                  </pic:blipFill>
+                  <pic:spPr>
+                    <a:xfrm>
+                      <a:off x="0" y="0"/>
+                      <a:ext cx="5961316" cy="1272168"/>
+                    </a:xfrm>
+                    <a:prstGeom prst="rect">
+                      <a:avLst/>
+                    </a:prstGeom>
+                  </pic:spPr>
+                </pic:pic>
+              </a:graphicData>
+            </a:graphic>
+          </wp:inline>
+        </w:drawing>
+      </w:r>
+    </w:p>
+    <w:p>
+      <w:pPr>
+        <w:jc w:val="both"/>
+      </w:pPr>
+    </w:p>
+    <w:p>
+      <w:pPr>
+        <w:jc w:val="both"/>
+      </w:pPr>
+      <w:r>
+        <w:t>Below that, I multiplied signal with envelope, so the sound will be more like clarinet-like.</w:t>
+      </w:r>
+    </w:p>
+    <w:p>
+      <w:pPr>
+        <w:jc w:val="center"/>
+      </w:pPr>
+      <w:r>
+        <w:drawing>
+          <wp:inline distT="0" distB="0" distL="0" distR="0" wp14:anchorId="2F126E45" wp14:editId="72197BEC">
+            <wp:extent cx="2519916" cy="549213"/>
+            <wp:effectExtent l="0" t="0" r="0" b="3810"/>
+            <wp:docPr id="11" name="Picture 11"/>
+            <wp:cNvGraphicFramePr>
+              <a:graphicFrameLocks xmlns:a="http://schemas.openxmlformats.org/drawingml/2006/main" noChangeAspect="1"/>
+            </wp:cNvGraphicFramePr>
+            <a:graphic xmlns:a="http://schemas.openxmlformats.org/drawingml/2006/main">
+              <a:graphicData uri="http://schemas.openxmlformats.org/drawingml/2006/picture">
+                <pic:pic xmlns:pic="http://schemas.openxmlformats.org/drawingml/2006/picture">
+                  <pic:nvPicPr>
+                    <pic:cNvPr id="1" name=""/>
+                    <pic:cNvPicPr/>
+                  </pic:nvPicPr>
+                  <pic:blipFill>
+                    <a:blip r:embed="rId9"/>
+                    <a:stretch>
+                      <a:fillRect/>
+                    </a:stretch>
+                  </pic:blipFill>
+                  <pic:spPr>
+                    <a:xfrm>
+                      <a:off x="0" y="0"/>
+                      <a:ext cx="2539423" cy="553464"/>
+                    </a:xfrm>
+                    <a:prstGeom prst="rect">
+                      <a:avLst/>
+                    </a:prstGeom>
+                  </pic:spPr>
+                </pic:pic>
+              </a:graphicData>
+            </a:graphic>
+          </wp:inline>
+        </w:drawing>
+      </w:r>
+      <w:bookmarkStart w:id="2" w:name="_GoBack"/>
+      <w:bookmarkEnd w:id="2"/>
+    </w:p>
+    <w:p>
+      <w:pPr>
+        <w:jc w:val="both"/>
+      </w:pPr>
+    </w:p>
+    <w:p>
+      <w:pPr>
+        <w:jc w:val="both"/>
+      </w:pPr>
+    </w:p>
+    <w:p>
+      <w:pPr>
+        <w:jc w:val="both"/>
+      </w:pPr>
+    </w:p>
+    <w:p>
+      <w:pPr>
+        <w:jc w:val="both"/>
+      </w:pPr>
+    </w:p>
+    <w:p>
+      <w:pPr>
+        <w:jc w:val="both"/>
+      </w:pPr>
+    </w:p>
+    <w:p>
+      <w:pPr>
+        <w:jc w:val="both"/>
+      </w:pPr>
+    </w:p>
+    <w:p>
+      <w:pPr>
+        <w:jc w:val="both"/>
+      </w:pPr>
+    </w:p>
+    <w:p>
+      <w:pPr>
+        <w:jc w:val="both"/>
+        <w:rPr>
+          <w:u w:val="single"/>
+        </w:rPr>
+      </w:pPr>
+      <w:r>
+        <w:rPr>
+          <w:u w:val="single"/>
+        </w:rPr>
+        <w:t>Task2:</w:t>
+      </w:r>
+    </w:p>
+    <w:p>
+      <w:r>
+        <w:t>First I made</w:t>
+      </w:r>
+      <w:r>
+        <w:t xml:space="preserve"> notes variables and add</w:t>
+      </w:r>
+      <w:r>
+        <w:t xml:space="preserve"> frequencies for each note, then add them to more tables named line1, line2, etc.. (in the order of my song - Ringaraja). Then added those lines of song to the list through which I am looping in task 1, and set lenght of each notein list on lens.</w:t>
+      </w:r>
+      <w:r>
+        <w:br/>
+      </w:r>
+    </w:p>
+    <w:p>
+      <w:pPr>
+        <w:jc w:val="both"/>
+      </w:pPr>
+      <w:r>
+        <w:drawing>
+          <wp:inline distT="0" distB="0" distL="0" distR="0" wp14:anchorId="686F9360" wp14:editId="786B1FC7">
+            <wp:extent cx="5760720" cy="2110740"/>
+            <wp:effectExtent l="0" t="0" r="0" b="3810"/>
+            <wp:docPr id="5" name="Picture 5"/>
+            <wp:cNvGraphicFramePr>
+              <a:graphicFrameLocks xmlns:a="http://schemas.openxmlformats.org/drawingml/2006/main" noChangeAspect="1"/>
+            </wp:cNvGraphicFramePr>
+            <a:graphic xmlns:a="http://schemas.openxmlformats.org/drawingml/2006/main">
+              <a:graphicData uri="http://schemas.openxmlformats.org/drawingml/2006/picture">
+                <pic:pic xmlns:pic="http://schemas.openxmlformats.org/drawingml/2006/picture">
+                  <pic:nvPicPr>
+                    <pic:cNvPr id="1" name=""/>
+                    <pic:cNvPicPr/>
+                  </pic:nvPicPr>
+                  <pic:blipFill>
+                    <a:blip r:embed="rId10"/>
+                    <a:stretch>
+                      <a:fillRect/>
+                    </a:stretch>
+                  </pic:blipFill>
+                  <pic:spPr>
+                    <a:xfrm>
+                      <a:off x="0" y="0"/>
+                      <a:ext cx="5760720" cy="2110740"/>
+                    </a:xfrm>
+                    <a:prstGeom prst="rect">
+                      <a:avLst/>
+                    </a:prstGeom>
+                  </pic:spPr>
+                </pic:pic>
+              </a:graphicData>
+            </a:graphic>
+          </wp:inline>
+        </w:drawing>
+      </w:r>
+      <w:r>
         <w:t xml:space="preserve">  </w:t>
       </w:r>
-      <w:r>
-        <w:rPr>
-          <w:rFonts w:ascii="Arial" w:eastAsia="Times New Roman" w:hAnsi="Arial" w:cs="Arial"/>
-          <w:color w:val="000000"/>
-          <w:sz w:val="24"/>
-          <w:szCs w:val="24"/>
-          <w:lang w:eastAsia="sl-SI"/>
-        </w:rPr>
-        <w:t>Timotej Tim Rus, 63180256</w:t>
-      </w:r>
-    </w:p>
-    <w:p>
-      <w:pPr>
-        <w:rPr>
-          <w:rFonts w:ascii="Arial" w:hAnsi="Arial" w:cs="Arial"/>
-        </w:rPr>
-      </w:pPr>
-    </w:p>
-    <w:p>
-      <w:pPr>
-        <w:rPr>
-          <w:rFonts w:ascii="Arial" w:hAnsi="Arial" w:cs="Arial"/>
-        </w:rPr>
-      </w:pPr>
-      <w:bookmarkStart w:id="0" w:name="_GoBack"/>
-      <w:bookmarkEnd w:id="0"/>
-    </w:p>
+    </w:p>
+    <w:p>
+      <w:pPr>
+        <w:jc w:val="both"/>
+      </w:pPr>
+      <w:r>
+        <w:t xml:space="preserve">The song was played on the end of the file with function </w:t>
+      </w:r>
+      <w:r>
+        <w:rPr>
+          <w:u w:val="single"/>
+        </w:rPr>
+        <w:t>soundsc(playWithAdsr, Fs)</w:t>
+      </w:r>
+      <w:r>
+        <w:t xml:space="preserve"> from Matlab.</w:t>
+      </w:r>
+    </w:p>
+    <w:p>
+      <w:pPr>
+        <w:jc w:val="both"/>
+      </w:pPr>
+    </w:p>
+    <w:p>
+      <w:pPr>
+        <w:pStyle w:val="Heading1"/>
+      </w:pPr>
+      <w:bookmarkStart w:id="3" w:name="_Toc58753573"/>
+      <w:r>
+        <w:t>Result</w:t>
+      </w:r>
+      <w:bookmarkEnd w:id="3"/>
+      <w:r>
+        <w:br/>
+      </w:r>
+    </w:p>
+    <w:p>
+      <w:r>
+        <w:t>Sound from my ADSR function is cleaner than sound which was just played with my notes in matlab. The plot of Ringaraja song with clarinet is similar to one on our</w:t>
+      </w:r>
+      <w:r>
+        <w:t xml:space="preserve"> </w:t>
+      </w:r>
+      <w:r>
+        <w:t>online classroom.</w:t>
+      </w:r>
+      <w:r>
+        <w:rPr>
+          <w:noProof/>
+        </w:rPr>
+        <w:t xml:space="preserve"> </w:t>
+      </w:r>
+    </w:p>
+    <w:p>
+      <w:pPr>
+        <w:keepNext/>
+        <w:jc w:val="center"/>
+      </w:pPr>
+      <w:r>
+        <w:rPr>
+          <w:noProof/>
+        </w:rPr>
+        <w:lastRenderedPageBreak/>
+        <w:drawing>
+          <wp:inline distT="0" distB="0" distL="0" distR="0" wp14:anchorId="083D5F7A" wp14:editId="35847F65">
+            <wp:extent cx="3433261" cy="2732567"/>
+            <wp:effectExtent l="0" t="0" r="0" b="0"/>
+            <wp:docPr id="9" name="Picture 9"/>
+            <wp:cNvGraphicFramePr>
+              <a:graphicFrameLocks xmlns:a="http://schemas.openxmlformats.org/drawingml/2006/main" noChangeAspect="1"/>
+            </wp:cNvGraphicFramePr>
+            <a:graphic xmlns:a="http://schemas.openxmlformats.org/drawingml/2006/main">
+              <a:graphicData uri="http://schemas.openxmlformats.org/drawingml/2006/picture">
+                <pic:pic xmlns:pic="http://schemas.openxmlformats.org/drawingml/2006/picture">
+                  <pic:nvPicPr>
+                    <pic:cNvPr id="0" name="Picture 4"/>
+                    <pic:cNvPicPr>
+                      <a:picLocks noChangeAspect="1" noChangeArrowheads="1"/>
+                    </pic:cNvPicPr>
+                  </pic:nvPicPr>
+                  <pic:blipFill>
+                    <a:blip r:embed="rId11">
+                      <a:extLst>
+                        <a:ext uri="{28A0092B-C50C-407E-A947-70E740481C1C}">
+                          <a14:useLocalDpi xmlns:a14="http://schemas.microsoft.com/office/drawing/2010/main" val="0"/>
+                        </a:ext>
+                      </a:extLst>
+                    </a:blip>
+                    <a:srcRect/>
+                    <a:stretch>
+                      <a:fillRect/>
+                    </a:stretch>
+                  </pic:blipFill>
+                  <pic:spPr bwMode="auto">
+                    <a:xfrm>
+                      <a:off x="0" y="0"/>
+                      <a:ext cx="3463402" cy="2756556"/>
+                    </a:xfrm>
+                    <a:prstGeom prst="rect">
+                      <a:avLst/>
+                    </a:prstGeom>
+                    <a:noFill/>
+                    <a:ln>
+                      <a:noFill/>
+                    </a:ln>
+                  </pic:spPr>
+                </pic:pic>
+              </a:graphicData>
+            </a:graphic>
+          </wp:inline>
+        </w:drawing>
+      </w:r>
+    </w:p>
+    <w:p>
+      <w:pPr>
+        <w:pStyle w:val="Caption"/>
+        <w:jc w:val="center"/>
+        <w:rPr>
+          <w:i w:val="0"/>
+          <w:color w:val="auto"/>
+          <w:sz w:val="22"/>
+          <w:szCs w:val="22"/>
+        </w:rPr>
+      </w:pPr>
+      <w:r>
+        <w:rPr>
+          <w:i w:val="0"/>
+          <w:color w:val="auto"/>
+          <w:sz w:val="22"/>
+          <w:szCs w:val="22"/>
+        </w:rPr>
+        <w:t>Plot from my function (clarinet playing Ringaraja song)</w:t>
+      </w:r>
+      <w:r>
+        <w:rPr>
+          <w:i w:val="0"/>
+          <w:color w:val="auto"/>
+          <w:sz w:val="22"/>
+          <w:szCs w:val="22"/>
+        </w:rPr>
+        <w:t>.</w:t>
+      </w:r>
+    </w:p>
+    <w:p/>
+    <w:p>
+      <w:pPr>
+        <w:keepNext/>
+        <w:jc w:val="center"/>
+      </w:pPr>
+      <w:r>
+        <w:rPr>
+          <w:noProof/>
+        </w:rPr>
+        <w:drawing>
+          <wp:inline distT="0" distB="0" distL="0" distR="0">
+            <wp:extent cx="3710763" cy="2863016"/>
+            <wp:effectExtent l="0" t="0" r="4445" b="0"/>
+            <wp:docPr id="8" name="Picture 8"/>
+            <wp:cNvGraphicFramePr>
+              <a:graphicFrameLocks xmlns:a="http://schemas.openxmlformats.org/drawingml/2006/main" noChangeAspect="1"/>
+            </wp:cNvGraphicFramePr>
+            <a:graphic xmlns:a="http://schemas.openxmlformats.org/drawingml/2006/main">
+              <a:graphicData uri="http://schemas.openxmlformats.org/drawingml/2006/picture">
+                <pic:pic xmlns:pic="http://schemas.openxmlformats.org/drawingml/2006/picture">
+                  <pic:nvPicPr>
+                    <pic:cNvPr id="0" name="Picture 3"/>
+                    <pic:cNvPicPr>
+                      <a:picLocks noChangeAspect="1" noChangeArrowheads="1"/>
+                    </pic:cNvPicPr>
+                  </pic:nvPicPr>
+                  <pic:blipFill>
+                    <a:blip r:embed="rId12">
+                      <a:extLst>
+                        <a:ext uri="{28A0092B-C50C-407E-A947-70E740481C1C}">
+                          <a14:useLocalDpi xmlns:a14="http://schemas.microsoft.com/office/drawing/2010/main" val="0"/>
+                        </a:ext>
+                      </a:extLst>
+                    </a:blip>
+                    <a:srcRect/>
+                    <a:stretch>
+                      <a:fillRect/>
+                    </a:stretch>
+                  </pic:blipFill>
+                  <pic:spPr bwMode="auto">
+                    <a:xfrm>
+                      <a:off x="0" y="0"/>
+                      <a:ext cx="3755693" cy="2897681"/>
+                    </a:xfrm>
+                    <a:prstGeom prst="rect">
+                      <a:avLst/>
+                    </a:prstGeom>
+                    <a:noFill/>
+                    <a:ln>
+                      <a:noFill/>
+                    </a:ln>
+                  </pic:spPr>
+                </pic:pic>
+              </a:graphicData>
+            </a:graphic>
+          </wp:inline>
+        </w:drawing>
+      </w:r>
+    </w:p>
+    <w:p>
+      <w:pPr>
+        <w:pStyle w:val="Caption"/>
+        <w:jc w:val="center"/>
+        <w:rPr>
+          <w:i w:val="0"/>
+          <w:color w:val="auto"/>
+          <w:sz w:val="22"/>
+          <w:szCs w:val="22"/>
+        </w:rPr>
+      </w:pPr>
+      <w:r>
+        <w:rPr>
+          <w:i w:val="0"/>
+          <w:color w:val="auto"/>
+          <w:sz w:val="22"/>
+          <w:szCs w:val="22"/>
+        </w:rPr>
+        <w:t xml:space="preserve">Plot from </w:t>
+      </w:r>
+      <w:r>
+        <w:rPr>
+          <w:i w:val="0"/>
+          <w:color w:val="auto"/>
+          <w:sz w:val="22"/>
+          <w:szCs w:val="22"/>
+        </w:rPr>
+        <w:t>clarinet sound from our online classroom.</w:t>
+      </w:r>
+    </w:p>
+    <w:p/>
+    <w:p>
+      <w:r>
+        <w:t>The most</w:t>
+      </w:r>
+      <w:r>
+        <w:t xml:space="preserve"> important components for ADSR envelope to generate more clarinete-like sound are A – Attack (The time it takes for the note to reach the maximum level) and R – Release (</w:t>
+      </w:r>
+      <w:r>
+        <w:t>The time it takes for the note to fall from the sustain level to zero (silence) when released</w:t>
+      </w:r>
+      <w:r>
+        <w:t>).</w:t>
+      </w:r>
+    </w:p>
+    <w:p/>
+    <w:p>
+      <w:pPr>
+        <w:pStyle w:val="Heading1"/>
+      </w:pPr>
+      <w:bookmarkStart w:id="4" w:name="_Toc58753574"/>
+      <w:r>
+        <w:lastRenderedPageBreak/>
+        <w:t>Discussion</w:t>
+      </w:r>
+      <w:bookmarkEnd w:id="4"/>
+    </w:p>
+    <w:p>
+      <w:r>
+        <w:br/>
+        <w:t xml:space="preserve">I tried to get plot signal more like one from our classroom, with </w:t>
+      </w:r>
+      <w:r>
+        <w:rPr>
+          <w:u w:val="single"/>
+        </w:rPr>
+        <w:t>logspace</w:t>
+      </w:r>
+      <w:r>
+        <w:t xml:space="preserve"> function, but it was not as good as linspace (in sound and in signals).</w:t>
+      </w:r>
+      <w:r>
+        <w:t xml:space="preserve"> Picture below:</w:t>
+      </w:r>
+    </w:p>
+    <w:p>
+      <w:pPr>
+        <w:keepNext/>
+        <w:jc w:val="center"/>
+      </w:pPr>
+      <w:r>
+        <w:rPr>
+          <w:noProof/>
+        </w:rPr>
+        <w:drawing>
+          <wp:inline distT="0" distB="0" distL="0" distR="0">
+            <wp:extent cx="3661786" cy="2927536"/>
+            <wp:effectExtent l="0" t="0" r="0" b="6350"/>
+            <wp:docPr id="10" name="Picture 10"/>
+            <wp:cNvGraphicFramePr>
+              <a:graphicFrameLocks xmlns:a="http://schemas.openxmlformats.org/drawingml/2006/main" noChangeAspect="1"/>
+            </wp:cNvGraphicFramePr>
+            <a:graphic xmlns:a="http://schemas.openxmlformats.org/drawingml/2006/main">
+              <a:graphicData uri="http://schemas.openxmlformats.org/drawingml/2006/picture">
+                <pic:pic xmlns:pic="http://schemas.openxmlformats.org/drawingml/2006/picture">
+                  <pic:nvPicPr>
+                    <pic:cNvPr id="0" name="Picture 5"/>
+                    <pic:cNvPicPr>
+                      <a:picLocks noChangeAspect="1" noChangeArrowheads="1"/>
+                    </pic:cNvPicPr>
+                  </pic:nvPicPr>
+                  <pic:blipFill>
+                    <a:blip r:embed="rId13">
+                      <a:extLst>
+                        <a:ext uri="{28A0092B-C50C-407E-A947-70E740481C1C}">
+                          <a14:useLocalDpi xmlns:a14="http://schemas.microsoft.com/office/drawing/2010/main" val="0"/>
+                        </a:ext>
+                      </a:extLst>
+                    </a:blip>
+                    <a:srcRect/>
+                    <a:stretch>
+                      <a:fillRect/>
+                    </a:stretch>
+                  </pic:blipFill>
+                  <pic:spPr bwMode="auto">
+                    <a:xfrm>
+                      <a:off x="0" y="0"/>
+                      <a:ext cx="3675465" cy="2938472"/>
+                    </a:xfrm>
+                    <a:prstGeom prst="rect">
+                      <a:avLst/>
+                    </a:prstGeom>
+                    <a:noFill/>
+                    <a:ln>
+                      <a:noFill/>
+                    </a:ln>
+                  </pic:spPr>
+                </pic:pic>
+              </a:graphicData>
+            </a:graphic>
+          </wp:inline>
+        </w:drawing>
+      </w:r>
+    </w:p>
+    <w:p>
+      <w:pPr>
+        <w:pStyle w:val="Caption"/>
+        <w:jc w:val="center"/>
+        <w:rPr>
+          <w:i w:val="0"/>
+          <w:color w:val="auto"/>
+          <w:sz w:val="22"/>
+          <w:szCs w:val="22"/>
+        </w:rPr>
+      </w:pPr>
+      <w:r>
+        <w:rPr>
+          <w:i w:val="0"/>
+          <w:color w:val="auto"/>
+          <w:sz w:val="22"/>
+          <w:szCs w:val="22"/>
+        </w:rPr>
+        <w:t>ADSR using logspace</w:t>
+      </w:r>
+    </w:p>
+    <w:p/>
+    <w:p/>
     <w:sectPr>
       <w:pgSz w:w="11906" w:h="16838"/>
       <w:pgMar w:top="1417" w:right="1417" w:bottom="1417" w:left="1417" w:header="708" w:footer="708" w:gutter="0"/>
@@ -576,6 +1820,101 @@
     </w:sectPr>
   </w:body>
 </w:document>
+</file>
+
+<file path=word/numbering.xml><?xml version="1.0" encoding="utf-8"?>
+<w:numbering xmlns:wpc="http://schemas.microsoft.com/office/word/2010/wordprocessingCanvas" xmlns:cx="http://schemas.microsoft.com/office/drawing/2014/chartex" xmlns:cx1="http://schemas.microsoft.com/office/drawing/2015/9/8/chartex" xmlns:cx2="http://schemas.microsoft.com/office/drawing/2015/10/21/chartex" xmlns:cx3="http://schemas.microsoft.com/office/drawing/2016/5/9/chartex" xmlns:cx4="http://schemas.microsoft.com/office/drawing/2016/5/10/chartex" xmlns:cx5="http://schemas.microsoft.com/office/drawing/2016/5/11/chartex" xmlns:cx6="http://schemas.microsoft.com/office/drawing/2016/5/12/chartex" xmlns:cx7="http://schemas.microsoft.com/office/drawing/2016/5/13/chartex" xmlns:cx8="http://schemas.microsoft.com/office/drawing/2016/5/14/chartex" xmlns:mc="http://schemas.openxmlformats.org/markup-compatibility/2006" xmlns:aink="http://schemas.microsoft.com/office/drawing/2016/ink" xmlns:am3d="http://schemas.microsoft.com/office/drawing/2017/model3d" xmlns:o="urn:schemas-microsoft-com:office:office" xmlns:r="http://schemas.openxmlformats.org/officeDocument/2006/relationships" xmlns:m="http://schemas.openxmlformats.org/officeDocument/2006/math" xmlns:v="urn:schemas-microsoft-com:vml" xmlns:wp14="http://schemas.microsoft.com/office/word/2010/wordprocessingDrawing" xmlns:wp="http://schemas.openxmlformats.org/drawingml/2006/wordprocessingDrawing" xmlns:w10="urn:schemas-microsoft-com:office:word" xmlns:w="http://schemas.openxmlformats.org/wordprocessingml/2006/main" xmlns:w14="http://schemas.microsoft.com/office/word/2010/wordml" xmlns:w15="http://schemas.microsoft.com/office/word/2012/wordml" xmlns:w16cid="http://schemas.microsoft.com/office/word/2016/wordml/cid" xmlns:w16se="http://schemas.microsoft.com/office/word/2015/wordml/symex" xmlns:wpg="http://schemas.microsoft.com/office/word/2010/wordprocessingGroup" xmlns:wpi="http://schemas.microsoft.com/office/word/2010/wordprocessingInk" xmlns:wne="http://schemas.microsoft.com/office/word/2006/wordml" xmlns:wps="http://schemas.microsoft.com/office/word/2010/wordprocessingShape" mc:Ignorable="w14 w15 w16se w16cid wp14">
+  <w:abstractNum w:abstractNumId="0" w15:restartNumberingAfterBreak="0">
+    <w:nsid w:val="1BE13C2B"/>
+    <w:multiLevelType w:val="hybridMultilevel"/>
+    <w:tmpl w:val="0A5A5BA4"/>
+    <w:lvl w:ilvl="0" w:tplc="CA5E15FE">
+      <w:start w:val="1"/>
+      <w:numFmt w:val="decimal"/>
+      <w:pStyle w:val="Heading1"/>
+      <w:lvlText w:val="%1."/>
+      <w:lvlJc w:val="left"/>
+      <w:pPr>
+        <w:ind w:left="720" w:hanging="360"/>
+      </w:pPr>
+    </w:lvl>
+    <w:lvl w:ilvl="1" w:tplc="04240019" w:tentative="1">
+      <w:start w:val="1"/>
+      <w:numFmt w:val="lowerLetter"/>
+      <w:lvlText w:val="%2."/>
+      <w:lvlJc w:val="left"/>
+      <w:pPr>
+        <w:ind w:left="1440" w:hanging="360"/>
+      </w:pPr>
+    </w:lvl>
+    <w:lvl w:ilvl="2" w:tplc="0424001B" w:tentative="1">
+      <w:start w:val="1"/>
+      <w:numFmt w:val="lowerRoman"/>
+      <w:lvlText w:val="%3."/>
+      <w:lvlJc w:val="right"/>
+      <w:pPr>
+        <w:ind w:left="2160" w:hanging="180"/>
+      </w:pPr>
+    </w:lvl>
+    <w:lvl w:ilvl="3" w:tplc="0424000F" w:tentative="1">
+      <w:start w:val="1"/>
+      <w:numFmt w:val="decimal"/>
+      <w:lvlText w:val="%4."/>
+      <w:lvlJc w:val="left"/>
+      <w:pPr>
+        <w:ind w:left="2880" w:hanging="360"/>
+      </w:pPr>
+    </w:lvl>
+    <w:lvl w:ilvl="4" w:tplc="04240019" w:tentative="1">
+      <w:start w:val="1"/>
+      <w:numFmt w:val="lowerLetter"/>
+      <w:lvlText w:val="%5."/>
+      <w:lvlJc w:val="left"/>
+      <w:pPr>
+        <w:ind w:left="3600" w:hanging="360"/>
+      </w:pPr>
+    </w:lvl>
+    <w:lvl w:ilvl="5" w:tplc="0424001B" w:tentative="1">
+      <w:start w:val="1"/>
+      <w:numFmt w:val="lowerRoman"/>
+      <w:lvlText w:val="%6."/>
+      <w:lvlJc w:val="right"/>
+      <w:pPr>
+        <w:ind w:left="4320" w:hanging="180"/>
+      </w:pPr>
+    </w:lvl>
+    <w:lvl w:ilvl="6" w:tplc="0424000F" w:tentative="1">
+      <w:start w:val="1"/>
+      <w:numFmt w:val="decimal"/>
+      <w:lvlText w:val="%7."/>
+      <w:lvlJc w:val="left"/>
+      <w:pPr>
+        <w:ind w:left="5040" w:hanging="360"/>
+      </w:pPr>
+    </w:lvl>
+    <w:lvl w:ilvl="7" w:tplc="04240019" w:tentative="1">
+      <w:start w:val="1"/>
+      <w:numFmt w:val="lowerLetter"/>
+      <w:lvlText w:val="%8."/>
+      <w:lvlJc w:val="left"/>
+      <w:pPr>
+        <w:ind w:left="5760" w:hanging="360"/>
+      </w:pPr>
+    </w:lvl>
+    <w:lvl w:ilvl="8" w:tplc="0424001B" w:tentative="1">
+      <w:start w:val="1"/>
+      <w:numFmt w:val="lowerRoman"/>
+      <w:lvlText w:val="%9."/>
+      <w:lvlJc w:val="right"/>
+      <w:pPr>
+        <w:ind w:left="6480" w:hanging="180"/>
+      </w:pPr>
+    </w:lvl>
+  </w:abstractNum>
+  <w:num w:numId="1">
+    <w:abstractNumId w:val="0"/>
+  </w:num>
+</w:numbering>
 </file>
 
 <file path=word/styles.xml><?xml version="1.0" encoding="utf-8"?>
@@ -975,6 +2314,35 @@
   <w:style w:type="paragraph" w:default="1" w:styleId="Normal">
     <w:name w:val="Normal"/>
     <w:qFormat/>
+    <w:rsid w:val="00602A08"/>
+    <w:rPr>
+      <w:rFonts w:ascii="Arial" w:hAnsi="Arial"/>
+      <w:sz w:val="24"/>
+    </w:rPr>
+  </w:style>
+  <w:style w:type="paragraph" w:styleId="Heading1">
+    <w:name w:val="heading 1"/>
+    <w:basedOn w:val="Normal"/>
+    <w:next w:val="Normal"/>
+    <w:link w:val="Heading1Char"/>
+    <w:uiPriority w:val="9"/>
+    <w:qFormat/>
+    <w:rsid w:val="00395BD9"/>
+    <w:pPr>
+      <w:keepNext/>
+      <w:keepLines/>
+      <w:numPr>
+        <w:numId w:val="1"/>
+      </w:numPr>
+      <w:spacing w:before="240" w:after="0"/>
+      <w:outlineLvl w:val="0"/>
+    </w:pPr>
+    <w:rPr>
+      <w:rFonts w:eastAsiaTheme="majorEastAsia" w:cstheme="majorBidi"/>
+      <w:color w:val="000000" w:themeColor="text1"/>
+      <w:sz w:val="32"/>
+      <w:szCs w:val="32"/>
+    </w:rPr>
   </w:style>
   <w:style w:type="character" w:default="1" w:styleId="DefaultParagraphFont">
     <w:name w:val="Default Paragraph Font"/>
@@ -1015,7 +2383,6 @@
     </w:pPr>
     <w:rPr>
       <w:rFonts w:ascii="Times New Roman" w:eastAsia="Times New Roman" w:hAnsi="Times New Roman" w:cs="Times New Roman"/>
-      <w:sz w:val="24"/>
       <w:szCs w:val="24"/>
       <w:lang w:eastAsia="sl-SI"/>
     </w:rPr>
@@ -1024,6 +2391,94 @@
     <w:name w:val="apple-tab-span"/>
     <w:basedOn w:val="DefaultParagraphFont"/>
     <w:rsid w:val="00811078"/>
+  </w:style>
+  <w:style w:type="character" w:customStyle="1" w:styleId="Heading1Char">
+    <w:name w:val="Heading 1 Char"/>
+    <w:basedOn w:val="DefaultParagraphFont"/>
+    <w:link w:val="Heading1"/>
+    <w:uiPriority w:val="9"/>
+    <w:rsid w:val="00395BD9"/>
+    <w:rPr>
+      <w:rFonts w:ascii="Arial" w:eastAsiaTheme="majorEastAsia" w:hAnsi="Arial" w:cstheme="majorBidi"/>
+      <w:color w:val="000000" w:themeColor="text1"/>
+      <w:sz w:val="32"/>
+      <w:szCs w:val="32"/>
+    </w:rPr>
+  </w:style>
+  <w:style w:type="paragraph" w:styleId="Caption">
+    <w:name w:val="caption"/>
+    <w:basedOn w:val="Normal"/>
+    <w:next w:val="Normal"/>
+    <w:uiPriority w:val="35"/>
+    <w:unhideWhenUsed/>
+    <w:qFormat/>
+    <w:rsid w:val="00D95E62"/>
+    <w:pPr>
+      <w:spacing w:after="200" w:line="240" w:lineRule="auto"/>
+    </w:pPr>
+    <w:rPr>
+      <w:i/>
+      <w:iCs/>
+      <w:color w:val="44546A" w:themeColor="text2"/>
+      <w:sz w:val="18"/>
+      <w:szCs w:val="18"/>
+    </w:rPr>
+  </w:style>
+  <w:style w:type="paragraph" w:styleId="NoSpacing">
+    <w:name w:val="No Spacing"/>
+    <w:uiPriority w:val="1"/>
+    <w:qFormat/>
+    <w:rsid w:val="00E376DF"/>
+    <w:pPr>
+      <w:spacing w:after="0" w:line="240" w:lineRule="auto"/>
+    </w:pPr>
+    <w:rPr>
+      <w:rFonts w:ascii="Arial" w:hAnsi="Arial"/>
+      <w:sz w:val="24"/>
+    </w:rPr>
+  </w:style>
+  <w:style w:type="paragraph" w:styleId="TOCHeading">
+    <w:name w:val="TOC Heading"/>
+    <w:basedOn w:val="Heading1"/>
+    <w:next w:val="Normal"/>
+    <w:uiPriority w:val="39"/>
+    <w:unhideWhenUsed/>
+    <w:qFormat/>
+    <w:rsid w:val="00E376DF"/>
+    <w:pPr>
+      <w:numPr>
+        <w:numId w:val="0"/>
+      </w:numPr>
+      <w:outlineLvl w:val="9"/>
+    </w:pPr>
+    <w:rPr>
+      <w:rFonts w:asciiTheme="majorHAnsi" w:hAnsiTheme="majorHAnsi"/>
+      <w:color w:val="2F5496" w:themeColor="accent1" w:themeShade="BF"/>
+      <w:lang w:val="en-US"/>
+    </w:rPr>
+  </w:style>
+  <w:style w:type="paragraph" w:styleId="TOC1">
+    <w:name w:val="toc 1"/>
+    <w:basedOn w:val="Normal"/>
+    <w:next w:val="Normal"/>
+    <w:autoRedefine/>
+    <w:uiPriority w:val="39"/>
+    <w:unhideWhenUsed/>
+    <w:rsid w:val="00E376DF"/>
+    <w:pPr>
+      <w:spacing w:after="100"/>
+    </w:pPr>
+  </w:style>
+  <w:style w:type="character" w:styleId="Hyperlink">
+    <w:name w:val="Hyperlink"/>
+    <w:basedOn w:val="DefaultParagraphFont"/>
+    <w:uiPriority w:val="99"/>
+    <w:unhideWhenUsed/>
+    <w:rsid w:val="00E376DF"/>
+    <w:rPr>
+      <w:color w:val="0563C1" w:themeColor="hyperlink"/>
+      <w:u w:val="single"/>
+    </w:rPr>
   </w:style>
 </w:styles>
 </file>
@@ -1321,4 +2776,16 @@
     </a:ext>
   </a:extLst>
 </a:theme>
+</file>
+
+<file path=customXml/item1.xml><?xml version="1.0" encoding="utf-8"?>
+<b:Sources xmlns:b="http://schemas.openxmlformats.org/officeDocument/2006/bibliography" xmlns="http://schemas.openxmlformats.org/officeDocument/2006/bibliography" SelectedStyle="\APASixthEditionOfficeOnline.xsl" StyleName="APA" Version="6"/>
+</file>
+
+<file path=customXml/itemProps1.xml><?xml version="1.0" encoding="utf-8"?>
+<ds:datastoreItem xmlns:ds="http://schemas.openxmlformats.org/officeDocument/2006/customXml" ds:itemID="{F0803779-7724-415F-9075-E3A84A01D083}">
+  <ds:schemaRefs>
+    <ds:schemaRef ds:uri="http://schemas.openxmlformats.org/officeDocument/2006/bibliography"/>
+  </ds:schemaRefs>
+</ds:datastoreItem>
 </file>
</xml_diff>